<commit_message>
adicionando arquivos e exemplos do padrao Adapter
</commit_message>
<xml_diff>
--- a/structural/adapter/teoria.docx
+++ b/structural/adapter/teoria.docx
@@ -31,153 +31,217 @@
         </w:rPr>
         <w:t>Adapter</w:t>
       </w:r>
+    </w:p>
+    <w:p>
+      <w:pPr>
+        <w:spacing w:after="0" w:line="240" w:lineRule="auto"/>
+        <w:jc w:val="both"/>
+        <w:rPr>
+          <w:rFonts w:ascii="Arial" w:hAnsi="Arial" w:cs="Arial"/>
+          <w:b/>
+          <w:sz w:val="24"/>
+          <w:szCs w:val="24"/>
+        </w:rPr>
+      </w:pPr>
+    </w:p>
+    <w:p>
+      <w:pPr>
+        <w:spacing w:after="0" w:line="240" w:lineRule="auto"/>
+        <w:jc w:val="both"/>
+        <w:rPr>
+          <w:rFonts w:ascii="Arial" w:hAnsi="Arial" w:cs="Arial"/>
+          <w:b/>
+          <w:sz w:val="24"/>
+          <w:szCs w:val="24"/>
+        </w:rPr>
+      </w:pPr>
+      <w:r>
+        <w:rPr>
+          <w:rFonts w:ascii="Arial" w:hAnsi="Arial" w:cs="Arial"/>
+          <w:b/>
+          <w:sz w:val="24"/>
+          <w:szCs w:val="24"/>
+        </w:rPr>
+        <w:t>O que é?</w:t>
+      </w:r>
+    </w:p>
+    <w:p>
+      <w:pPr>
+        <w:spacing w:after="0" w:line="240" w:lineRule="auto"/>
+        <w:jc w:val="both"/>
+        <w:rPr>
+          <w:rFonts w:ascii="Arial" w:hAnsi="Arial" w:cs="Arial"/>
+          <w:b/>
+          <w:sz w:val="24"/>
+          <w:szCs w:val="24"/>
+        </w:rPr>
+      </w:pPr>
+    </w:p>
+    <w:p>
+      <w:pPr>
+        <w:spacing w:after="0" w:line="240" w:lineRule="auto"/>
+        <w:jc w:val="both"/>
+        <w:rPr>
+          <w:rFonts w:ascii="Arial" w:hAnsi="Arial" w:cs="Arial"/>
+          <w:sz w:val="24"/>
+          <w:szCs w:val="24"/>
+        </w:rPr>
+      </w:pPr>
+      <w:proofErr w:type="spellStart"/>
+      <w:r>
+        <w:rPr>
+          <w:rFonts w:ascii="Arial" w:hAnsi="Arial" w:cs="Arial"/>
+          <w:sz w:val="24"/>
+          <w:szCs w:val="24"/>
+        </w:rPr>
+        <w:t>Adapter</w:t>
+      </w:r>
+      <w:proofErr w:type="spellEnd"/>
+      <w:r>
+        <w:rPr>
+          <w:rFonts w:ascii="Arial" w:hAnsi="Arial" w:cs="Arial"/>
+          <w:sz w:val="24"/>
+          <w:szCs w:val="24"/>
+        </w:rPr>
+        <w:t xml:space="preserve"> é um padrão de projeto estrutural que te permite ter objetos com interfaces diferentes colaborando através de uma classe adaptadora, fazendo-os ter a mesma assinatura.</w:t>
+      </w:r>
+    </w:p>
+    <w:p>
+      <w:pPr>
+        <w:spacing w:after="0" w:line="240" w:lineRule="auto"/>
+        <w:jc w:val="both"/>
+        <w:rPr>
+          <w:rFonts w:ascii="Arial" w:hAnsi="Arial" w:cs="Arial"/>
+          <w:sz w:val="24"/>
+          <w:szCs w:val="24"/>
+        </w:rPr>
+      </w:pPr>
+    </w:p>
+    <w:p>
+      <w:pPr>
+        <w:spacing w:after="0" w:line="240" w:lineRule="auto"/>
+        <w:jc w:val="both"/>
+        <w:rPr>
+          <w:rFonts w:ascii="Arial" w:hAnsi="Arial" w:cs="Arial"/>
+          <w:b/>
+          <w:sz w:val="24"/>
+          <w:szCs w:val="24"/>
+        </w:rPr>
+      </w:pPr>
+      <w:r>
+        <w:rPr>
+          <w:rFonts w:ascii="Arial" w:hAnsi="Arial" w:cs="Arial"/>
+          <w:b/>
+          <w:sz w:val="24"/>
+          <w:szCs w:val="24"/>
+        </w:rPr>
+        <w:t>Como funciona?</w:t>
+      </w:r>
+    </w:p>
+    <w:p>
+      <w:pPr>
+        <w:spacing w:after="0" w:line="240" w:lineRule="auto"/>
+        <w:jc w:val="both"/>
+        <w:rPr>
+          <w:rFonts w:ascii="Arial" w:hAnsi="Arial" w:cs="Arial"/>
+          <w:b/>
+          <w:sz w:val="24"/>
+          <w:szCs w:val="24"/>
+        </w:rPr>
+      </w:pPr>
+    </w:p>
+    <w:p>
+      <w:pPr>
+        <w:spacing w:after="0" w:line="240" w:lineRule="auto"/>
+        <w:jc w:val="both"/>
+        <w:rPr>
+          <w:rFonts w:ascii="Arial" w:hAnsi="Arial" w:cs="Arial"/>
+          <w:sz w:val="24"/>
+          <w:szCs w:val="24"/>
+        </w:rPr>
+      </w:pPr>
+      <w:r>
+        <w:rPr>
+          <w:rFonts w:ascii="Arial" w:hAnsi="Arial" w:cs="Arial"/>
+          <w:sz w:val="24"/>
+          <w:szCs w:val="24"/>
+        </w:rPr>
+        <w:t>Primeiramente, você precisa ter, pelo menos, duas classes com interfaces diferentes que possuem a mesma intenção ao retornar os dados. Como essas classes possuem assinatura e retornos com estruturas diferentes, é criada uma interface que define uma assinatura padrão (cliente). Após isso, é criada uma classe adaptadora que implementa a interface cliente.</w:t>
+      </w:r>
+    </w:p>
+    <w:p>
+      <w:pPr>
+        <w:spacing w:after="0" w:line="240" w:lineRule="auto"/>
+        <w:jc w:val="both"/>
+        <w:rPr>
+          <w:rFonts w:ascii="Arial" w:hAnsi="Arial" w:cs="Arial"/>
+          <w:b/>
+          <w:sz w:val="24"/>
+          <w:szCs w:val="24"/>
+        </w:rPr>
+      </w:pPr>
+    </w:p>
+    <w:p>
+      <w:pPr>
+        <w:spacing w:after="0" w:line="240" w:lineRule="auto"/>
+        <w:jc w:val="both"/>
+        <w:rPr>
+          <w:rFonts w:ascii="Arial" w:hAnsi="Arial" w:cs="Arial"/>
+          <w:b/>
+          <w:sz w:val="24"/>
+          <w:szCs w:val="24"/>
+        </w:rPr>
+      </w:pPr>
+      <w:r>
+        <w:rPr>
+          <w:rFonts w:ascii="Arial" w:hAnsi="Arial" w:cs="Arial"/>
+          <w:b/>
+          <w:sz w:val="24"/>
+          <w:szCs w:val="24"/>
+        </w:rPr>
+        <w:t>Qual problema resolve?</w:t>
+      </w:r>
+    </w:p>
+    <w:p>
+      <w:pPr>
+        <w:spacing w:after="0" w:line="240" w:lineRule="auto"/>
+        <w:jc w:val="both"/>
+        <w:rPr>
+          <w:rFonts w:ascii="Arial" w:hAnsi="Arial" w:cs="Arial"/>
+          <w:b/>
+          <w:sz w:val="24"/>
+          <w:szCs w:val="24"/>
+        </w:rPr>
+      </w:pPr>
+    </w:p>
+    <w:p>
+      <w:pPr>
+        <w:spacing w:after="0" w:line="240" w:lineRule="auto"/>
+        <w:jc w:val="both"/>
+        <w:rPr>
+          <w:rFonts w:ascii="Arial" w:hAnsi="Arial" w:cs="Arial"/>
+          <w:sz w:val="24"/>
+          <w:szCs w:val="24"/>
+        </w:rPr>
+      </w:pPr>
+      <w:r>
+        <w:rPr>
+          <w:rFonts w:ascii="Arial" w:hAnsi="Arial" w:cs="Arial"/>
+          <w:sz w:val="24"/>
+          <w:szCs w:val="24"/>
+        </w:rPr>
+        <w:t>Sempre que temos classes</w:t>
+      </w:r>
+      <w:r>
+        <w:rPr>
+          <w:rFonts w:ascii="Arial" w:hAnsi="Arial" w:cs="Arial"/>
+          <w:sz w:val="24"/>
+          <w:szCs w:val="24"/>
+        </w:rPr>
+        <w:t xml:space="preserve"> com assinatura e retorno diferentes, porém que servem para o mesmo fim, é interessante criar um adaptador para que o consumo de ambas as classes seja padrão. Um exemplo é utilizarmos duas APIs diferentes em nosso sistema. Ambas trazem dados de previsão do tempo, por exemplo. Uma retorna os dados em JSON e outra retorna em XML. Um adaptador faria com que esses dois serviços fossem consumidos da mesma forma no sistema e trouxessem um retorno padrão.</w:t>
+      </w:r>
       <w:bookmarkStart w:id="0" w:name="_GoBack"/>
       <w:bookmarkEnd w:id="0"/>
-    </w:p>
-    <w:p>
-      <w:pPr>
-        <w:spacing w:after="0" w:line="240" w:lineRule="auto"/>
-        <w:jc w:val="both"/>
-        <w:rPr>
-          <w:rFonts w:ascii="Arial" w:hAnsi="Arial" w:cs="Arial"/>
-          <w:b/>
-          <w:sz w:val="24"/>
-          <w:szCs w:val="24"/>
-        </w:rPr>
-      </w:pPr>
-    </w:p>
-    <w:p>
-      <w:pPr>
-        <w:spacing w:after="0" w:line="240" w:lineRule="auto"/>
-        <w:jc w:val="both"/>
-        <w:rPr>
-          <w:rFonts w:ascii="Arial" w:hAnsi="Arial" w:cs="Arial"/>
-          <w:b/>
-          <w:sz w:val="24"/>
-          <w:szCs w:val="24"/>
-        </w:rPr>
-      </w:pPr>
-      <w:r>
-        <w:rPr>
-          <w:rFonts w:ascii="Arial" w:hAnsi="Arial" w:cs="Arial"/>
-          <w:b/>
-          <w:sz w:val="24"/>
-          <w:szCs w:val="24"/>
-        </w:rPr>
-        <w:t>O que é?</w:t>
-      </w:r>
-    </w:p>
-    <w:p>
-      <w:pPr>
-        <w:spacing w:after="0" w:line="240" w:lineRule="auto"/>
-        <w:jc w:val="both"/>
-        <w:rPr>
-          <w:rFonts w:ascii="Arial" w:hAnsi="Arial" w:cs="Arial"/>
-          <w:b/>
-          <w:sz w:val="24"/>
-          <w:szCs w:val="24"/>
-        </w:rPr>
-      </w:pPr>
-    </w:p>
-    <w:p>
-      <w:pPr>
-        <w:spacing w:after="0" w:line="240" w:lineRule="auto"/>
-        <w:jc w:val="both"/>
-        <w:rPr>
-          <w:rFonts w:ascii="Arial" w:hAnsi="Arial" w:cs="Arial"/>
-          <w:sz w:val="24"/>
-          <w:szCs w:val="24"/>
-        </w:rPr>
-      </w:pPr>
-    </w:p>
-    <w:p>
-      <w:pPr>
-        <w:spacing w:after="0" w:line="240" w:lineRule="auto"/>
-        <w:jc w:val="both"/>
-        <w:rPr>
-          <w:rFonts w:ascii="Arial" w:hAnsi="Arial" w:cs="Arial"/>
-          <w:b/>
-          <w:sz w:val="24"/>
-          <w:szCs w:val="24"/>
-        </w:rPr>
-      </w:pPr>
-      <w:r>
-        <w:rPr>
-          <w:rFonts w:ascii="Arial" w:hAnsi="Arial" w:cs="Arial"/>
-          <w:b/>
-          <w:sz w:val="24"/>
-          <w:szCs w:val="24"/>
-        </w:rPr>
-        <w:t>Como funciona?</w:t>
-      </w:r>
-    </w:p>
-    <w:p>
-      <w:pPr>
-        <w:spacing w:after="0" w:line="240" w:lineRule="auto"/>
-        <w:jc w:val="both"/>
-        <w:rPr>
-          <w:rFonts w:ascii="Arial" w:hAnsi="Arial" w:cs="Arial"/>
-          <w:b/>
-          <w:sz w:val="24"/>
-          <w:szCs w:val="24"/>
-        </w:rPr>
-      </w:pPr>
-    </w:p>
-    <w:p>
-      <w:pPr>
-        <w:spacing w:after="0" w:line="240" w:lineRule="auto"/>
-        <w:jc w:val="both"/>
-        <w:rPr>
-          <w:rFonts w:ascii="Arial" w:hAnsi="Arial" w:cs="Arial"/>
-          <w:b/>
-          <w:sz w:val="24"/>
-          <w:szCs w:val="24"/>
-        </w:rPr>
-      </w:pPr>
-    </w:p>
-    <w:p>
-      <w:pPr>
-        <w:spacing w:after="0" w:line="240" w:lineRule="auto"/>
-        <w:jc w:val="both"/>
-        <w:rPr>
-          <w:rFonts w:ascii="Arial" w:hAnsi="Arial" w:cs="Arial"/>
-          <w:b/>
-          <w:sz w:val="24"/>
-          <w:szCs w:val="24"/>
-        </w:rPr>
-      </w:pPr>
-      <w:r>
-        <w:rPr>
-          <w:rFonts w:ascii="Arial" w:hAnsi="Arial" w:cs="Arial"/>
-          <w:b/>
-          <w:sz w:val="24"/>
-          <w:szCs w:val="24"/>
-        </w:rPr>
-        <w:t>Qual problema resolve?</w:t>
-      </w:r>
-    </w:p>
-    <w:p>
-      <w:pPr>
-        <w:spacing w:after="0" w:line="240" w:lineRule="auto"/>
-        <w:jc w:val="both"/>
-        <w:rPr>
-          <w:rFonts w:ascii="Arial" w:hAnsi="Arial" w:cs="Arial"/>
-          <w:b/>
-          <w:sz w:val="24"/>
-          <w:szCs w:val="24"/>
-        </w:rPr>
-      </w:pPr>
-    </w:p>
-    <w:p>
-      <w:pPr>
-        <w:spacing w:after="0" w:line="240" w:lineRule="auto"/>
-        <w:jc w:val="both"/>
-        <w:rPr>
-          <w:rFonts w:ascii="Arial" w:hAnsi="Arial" w:cs="Arial"/>
-          <w:sz w:val="24"/>
-          <w:szCs w:val="24"/>
-        </w:rPr>
-      </w:pPr>
     </w:p>
     <w:sectPr>
       <w:pgSz w:w="11906" w:h="16838"/>

</xml_diff>